<commit_message>
map to interactive Figure SH.1
</commit_message>
<xml_diff>
--- a/docs/CINMS_Condition-Report_2016.docx
+++ b/docs/CINMS_Condition-Report_2016.docx
@@ -304,14 +304,14 @@
       <w:r>
         <w:drawing>
           <wp:inline>
-            <wp:extent cx="4629549" cy="3555289"/>
+            <wp:extent cx="5334000" cy="4267200"/>
             <wp:effectExtent b="0" l="0" r="0" t="0"/>
-            <wp:docPr descr="Figure SH.1. Channel Islands National Marine Sanctuary surrounds the terrestrial portion of Channel Islands National Park, overlaps with the marine portion of the park and California state waters, and also encompasses U.S. federal waters. Map: M. Cajandig/NOAA" title="" id="1" name="Picture"/>
+            <wp:docPr descr="Figure 1 Figure SH.1. Channel Islands National Marine Sanctuary surrounds the terrestrial portion of Channel Islands National Park, overlaps with the marine portion of the park and California state waters, and also encompasses U.S. federal waters. Map: M. Cajandig/NOAA" title="" id="1" name="Picture"/>
             <a:graphic>
               <a:graphicData uri="http://schemas.openxmlformats.org/drawingml/2006/picture">
                 <pic:pic>
                   <pic:nvPicPr>
-                    <pic:cNvPr descr="./figures/p020_SH.1.png" id="0" name="Picture"/>
+                    <pic:cNvPr descr="CINMS_Condition-Report_2016_files/figure-docx/unnamed-chunk-2-1.png" id="0" name="Picture"/>
                     <pic:cNvPicPr>
                       <a:picLocks noChangeArrowheads="1" noChangeAspect="1"/>
                     </pic:cNvPicPr>
@@ -325,7 +325,7 @@
                   <pic:spPr bwMode="auto">
                     <a:xfrm>
                       <a:off x="0" y="0"/>
-                      <a:ext cx="4629549" cy="3555289"/>
+                      <a:ext cx="5334000" cy="4267200"/>
                     </a:xfrm>
                     <a:prstGeom prst="rect">
                       <a:avLst/>
@@ -349,7 +349,7 @@
         <w:pStyle w:val="ImageCaption"/>
       </w:pPr>
       <w:r>
-        <w:t xml:space="preserve">Figure SH.1. Channel Islands National Marine Sanctuary surrounds the terrestrial portion of Channel Islands National Park, overlaps with the marine portion of the park and California state waters, and also encompasses U.S. federal waters. Map: M. Cajandig/NOAA</w:t>
+        <w:t xml:space="preserve">Figure 1 Figure SH.1. Channel Islands National Marine Sanctuary surrounds the terrestrial portion of Channel Islands National Park, overlaps with the marine portion of the park and California state waters, and also encompasses U.S. federal waters. Map: M. Cajandig/NOAA</w:t>
       </w:r>
     </w:p>
     <w:p>
@@ -1142,7 +1142,7 @@
     </w:lvl>
   </w:abstractNum>
   <w:abstractNum w:abstractNumId="990">
-    <w:nsid w:val="e48590c6"/>
+    <w:nsid w:val="537c47c4"/>
     <w:multiLevelType w:val="multilevel"/>
     <w:lvl w:ilvl="0">
       <w:numFmt w:val="bullet"/>
@@ -1245,7 +1245,7 @@
     </w:lvl>
   </w:abstractNum>
   <w:abstractNum w:abstractNumId="991">
-    <w:nsid w:val="5fe36c4a"/>
+    <w:nsid w:val="4eda22f2"/>
     <w:multiLevelType w:val="multilevel"/>
     <w:lvl w:ilvl="0">
       <w:numFmt w:val="bullet"/>

</xml_diff>